<commit_message>
Next part of visualization.
</commit_message>
<xml_diff>
--- a/Papers/Michal_Rola-Thesis.docx
+++ b/Papers/Michal_Rola-Thesis.docx
@@ -514,8 +514,19 @@
           <w:sz w:val="36"/>
           <w:szCs w:val="36"/>
         </w:rPr>
-        <w:t>Dr Inż. Andrzej Izworski</w:t>
-      </w:r>
+        <w:t xml:space="preserve">Dr Inż. Andrzej </w:t>
+      </w:r>
+      <w:proofErr w:type="spellStart"/>
+      <w:r>
+        <w:rPr>
+          <w:b/>
+          <w:bCs/>
+          <w:sz w:val="36"/>
+          <w:szCs w:val="36"/>
+        </w:rPr>
+        <w:t>Izworski</w:t>
+      </w:r>
+      <w:proofErr w:type="spellEnd"/>
     </w:p>
     <w:p>
       <w:pPr>
@@ -2226,6 +2237,16 @@
       <w:pPr>
         <w:spacing w:line="259" w:lineRule="auto"/>
         <w:jc w:val="left"/>
+        <w:sectPr>
+          <w:footerReference w:type="default" r:id="rId10"/>
+          <w:footerReference w:type="first" r:id="rId11"/>
+          <w:type w:val="continuous"/>
+          <w:pgSz w:w="11906" w:h="16838"/>
+          <w:pgMar w:top="1134" w:right="851" w:bottom="1134" w:left="1985" w:header="709" w:footer="709" w:gutter="0"/>
+          <w:cols w:space="708"/>
+          <w:titlePg/>
+          <w:docGrid w:linePitch="360"/>
+        </w:sectPr>
       </w:pPr>
       <w:r>
         <w:br w:type="page"/>
@@ -2302,13 +2323,24 @@
         <w:t>S</w:t>
       </w:r>
       <w:r>
-        <w:t>kale Mela</w:t>
+        <w:t xml:space="preserve">kale </w:t>
+      </w:r>
+      <w:proofErr w:type="gramStart"/>
+      <w:r>
+        <w:t>Mela</w:t>
       </w:r>
       <w:r>
         <w:rPr>
           <w:vertAlign w:val="superscript"/>
         </w:rPr>
-        <w:t>[1]</w:t>
+        <w:t>[</w:t>
+      </w:r>
+      <w:proofErr w:type="gramEnd"/>
+      <w:r>
+        <w:rPr>
+          <w:vertAlign w:val="superscript"/>
+        </w:rPr>
+        <w:t>1]</w:t>
       </w:r>
       <w:r>
         <w:t xml:space="preserve"> na osi OY zamiast liniowo rosnącej częstotliwości</w:t>
@@ -2326,7 +2358,18 @@
         <w:t>, jednak znacznie lepiej przedstawia w jaki sposób ludzkie ucho postrzega dźwięki. W pracy tej</w:t>
       </w:r>
       <w:r>
-        <w:t xml:space="preserve"> wykorzystane zostały wzory Slaney’a (2.1) oraz HTK (2.2).</w:t>
+        <w:t xml:space="preserve"> wykorzystane zostały wzory </w:t>
+      </w:r>
+      <w:proofErr w:type="spellStart"/>
+      <w:r>
+        <w:t>Slaney’a</w:t>
+      </w:r>
+      <w:proofErr w:type="spellEnd"/>
+      <w:r>
+        <w:t xml:space="preserve"> (2.1) oraz HTK (2.2).</w:t>
+      </w:r>
+      <w:r>
+        <w:t xml:space="preserve"> Wykresy przedstawiające porównanie tych skali względem Herców znajdują się na rysunku 2.1.</w:t>
       </w:r>
     </w:p>
     <w:p>
@@ -2765,26 +2808,80 @@
     <w:p>
       <w:pPr>
         <w:rPr>
+          <w:rFonts w:eastAsiaTheme="minorEastAsia" w:cs="Times New Roman"/>
+        </w:rPr>
+      </w:pPr>
+    </w:p>
+    <w:p>
+      <w:pPr>
+        <w:keepNext/>
+        <w:jc w:val="center"/>
+      </w:pPr>
+      <w:r>
+        <w:rPr>
           <w:rFonts w:cs="Times New Roman"/>
-        </w:rPr>
-      </w:pPr>
-    </w:p>
-    <w:p>
-      <w:pPr>
-        <w:spacing w:line="259" w:lineRule="auto"/>
-        <w:jc w:val="left"/>
-      </w:pPr>
-      <w:r>
-        <w:br w:type="page"/>
-      </w:r>
-    </w:p>
-    <w:p>
-      <w:pPr>
-        <w:spacing w:line="259" w:lineRule="auto"/>
-        <w:jc w:val="left"/>
+          <w:noProof/>
+        </w:rPr>
+        <w:drawing>
+          <wp:inline distT="0" distB="0" distL="0" distR="0" wp14:anchorId="39EB49EF" wp14:editId="21F4B370">
+            <wp:extent cx="5211843" cy="3420000"/>
+            <wp:effectExtent l="0" t="0" r="8255" b="9525"/>
+            <wp:docPr id="802766022" name="Picture 2"/>
+            <wp:cNvGraphicFramePr>
+              <a:graphicFrameLocks xmlns:a="http://schemas.openxmlformats.org/drawingml/2006/main" noChangeAspect="1"/>
+            </wp:cNvGraphicFramePr>
+            <a:graphic xmlns:a="http://schemas.openxmlformats.org/drawingml/2006/main">
+              <a:graphicData uri="http://schemas.openxmlformats.org/drawingml/2006/picture">
+                <pic:pic xmlns:pic="http://schemas.openxmlformats.org/drawingml/2006/picture">
+                  <pic:nvPicPr>
+                    <pic:cNvPr id="0" name="Picture 3"/>
+                    <pic:cNvPicPr>
+                      <a:picLocks noChangeAspect="1" noChangeArrowheads="1"/>
+                    </pic:cNvPicPr>
+                  </pic:nvPicPr>
+                  <pic:blipFill rotWithShape="1">
+                    <a:blip r:embed="rId12">
+                      <a:extLst>
+                        <a:ext uri="{28A0092B-C50C-407E-A947-70E740481C1C}">
+                          <a14:useLocalDpi xmlns:a14="http://schemas.microsoft.com/office/drawing/2010/main" val="0"/>
+                        </a:ext>
+                      </a:extLst>
+                    </a:blip>
+                    <a:srcRect t="10596" b="1766"/>
+                    <a:stretch/>
+                  </pic:blipFill>
+                  <pic:spPr bwMode="auto">
+                    <a:xfrm>
+                      <a:off x="0" y="0"/>
+                      <a:ext cx="5211843" cy="3420000"/>
+                    </a:xfrm>
+                    <a:prstGeom prst="rect">
+                      <a:avLst/>
+                    </a:prstGeom>
+                    <a:noFill/>
+                    <a:ln>
+                      <a:noFill/>
+                    </a:ln>
+                    <a:extLst>
+                      <a:ext uri="{53640926-AAD7-44D8-BBD7-CCE9431645EC}">
+                        <a14:shadowObscured xmlns:a14="http://schemas.microsoft.com/office/drawing/2010/main"/>
+                      </a:ext>
+                    </a:extLst>
+                  </pic:spPr>
+                </pic:pic>
+              </a:graphicData>
+            </a:graphic>
+          </wp:inline>
+        </w:drawing>
+      </w:r>
+    </w:p>
+    <w:p>
+      <w:pPr>
+        <w:pStyle w:val="Caption"/>
+        <w:rPr>
+          <w:rFonts w:cs="Times New Roman"/>
+        </w:rPr>
         <w:sectPr>
-          <w:footerReference w:type="default" r:id="rId10"/>
-          <w:footerReference w:type="first" r:id="rId11"/>
           <w:type w:val="continuous"/>
           <w:pgSz w:w="11906" w:h="16838"/>
           <w:pgMar w:top="1134" w:right="851" w:bottom="1134" w:left="1985" w:header="709" w:footer="709" w:gutter="0"/>
@@ -2793,6 +2890,65 @@
           <w:docGrid w:linePitch="360"/>
         </w:sectPr>
       </w:pPr>
+      <w:r>
+        <w:t xml:space="preserve">Rysunek </w:t>
+      </w:r>
+      <w:r>
+        <w:fldChar w:fldCharType="begin"/>
+      </w:r>
+      <w:r>
+        <w:instrText xml:space="preserve"> STYLEREF 1 \s </w:instrText>
+      </w:r>
+      <w:r>
+        <w:fldChar w:fldCharType="separate"/>
+      </w:r>
+      <w:r>
+        <w:rPr>
+          <w:noProof/>
+        </w:rPr>
+        <w:t>2</w:t>
+      </w:r>
+      <w:r>
+        <w:fldChar w:fldCharType="end"/>
+      </w:r>
+      <w:r>
+        <w:t>.</w:t>
+      </w:r>
+      <w:r>
+        <w:fldChar w:fldCharType="begin"/>
+      </w:r>
+      <w:r>
+        <w:instrText xml:space="preserve"> SEQ Rysunek \* ARABIC \s 1 </w:instrText>
+      </w:r>
+      <w:r>
+        <w:fldChar w:fldCharType="separate"/>
+      </w:r>
+      <w:r>
+        <w:rPr>
+          <w:noProof/>
+        </w:rPr>
+        <w:t>1</w:t>
+      </w:r>
+      <w:r>
+        <w:fldChar w:fldCharType="end"/>
+      </w:r>
+      <w:r>
+        <w:t xml:space="preserve"> Porównanie skali </w:t>
+      </w:r>
+      <w:proofErr w:type="spellStart"/>
+      <w:r>
+        <w:t>Slaney</w:t>
+      </w:r>
+      <w:proofErr w:type="spellEnd"/>
+      <w:r>
+        <w:t xml:space="preserve"> oraz HTK względem Herców</w:t>
+      </w:r>
+      <w:r>
+        <w:t xml:space="preserve"> </w:t>
+      </w:r>
+      <w:r>
+        <w:t>[źródło: opracowanie własne]</w:t>
+      </w:r>
     </w:p>
     <w:p>
       <w:pPr>
@@ -2980,7 +3136,7 @@
                     <pic:cNvPicPr/>
                   </pic:nvPicPr>
                   <pic:blipFill rotWithShape="1">
-                    <a:blip r:embed="rId12"/>
+                    <a:blip r:embed="rId13"/>
                     <a:srcRect l="7941" t="12615" b="1828"/>
                     <a:stretch/>
                   </pic:blipFill>
@@ -3247,10 +3403,10 @@
           <w:noProof/>
         </w:rPr>
         <w:drawing>
-          <wp:inline distT="0" distB="0" distL="0" distR="0" wp14:anchorId="41661060" wp14:editId="2206480A">
-            <wp:extent cx="5760000" cy="1158205"/>
-            <wp:effectExtent l="0" t="0" r="0" b="4445"/>
-            <wp:docPr id="91699049" name="Picture 1" descr="A screen shot of a sound wave&#10;&#10;Description automatically generated"/>
+          <wp:inline distT="0" distB="0" distL="0" distR="0" wp14:anchorId="4E8BDCF3" wp14:editId="3A135807">
+            <wp:extent cx="5760000" cy="2874556"/>
+            <wp:effectExtent l="0" t="0" r="0" b="2540"/>
+            <wp:docPr id="421970464" name="Picture 7"/>
             <wp:cNvGraphicFramePr>
               <a:graphicFrameLocks xmlns:a="http://schemas.openxmlformats.org/drawingml/2006/main" noChangeAspect="1"/>
             </wp:cNvGraphicFramePr>
@@ -3258,22 +3414,31 @@
               <a:graphicData uri="http://schemas.openxmlformats.org/drawingml/2006/picture">
                 <pic:pic xmlns:pic="http://schemas.openxmlformats.org/drawingml/2006/picture">
                   <pic:nvPicPr>
-                    <pic:cNvPr id="91699049" name="Picture 1" descr="A screen shot of a sound wave&#10;&#10;Description automatically generated"/>
-                    <pic:cNvPicPr/>
+                    <pic:cNvPr id="0" name="Picture 8"/>
+                    <pic:cNvPicPr>
+                      <a:picLocks noChangeAspect="1" noChangeArrowheads="1"/>
+                    </pic:cNvPicPr>
                   </pic:nvPicPr>
                   <pic:blipFill rotWithShape="1">
-                    <a:blip r:embed="rId13"/>
-                    <a:srcRect l="4466" t="24026" r="3418" b="3247"/>
+                    <a:blip r:embed="rId14">
+                      <a:extLst>
+                        <a:ext uri="{28A0092B-C50C-407E-A947-70E740481C1C}">
+                          <a14:useLocalDpi xmlns:a14="http://schemas.microsoft.com/office/drawing/2010/main" val="0"/>
+                        </a:ext>
+                      </a:extLst>
+                    </a:blip>
+                    <a:srcRect l="4967" t="10265" r="7449" b="2317"/>
                     <a:stretch/>
                   </pic:blipFill>
                   <pic:spPr bwMode="auto">
                     <a:xfrm>
                       <a:off x="0" y="0"/>
-                      <a:ext cx="5760000" cy="1158205"/>
+                      <a:ext cx="5760000" cy="2874556"/>
                     </a:xfrm>
                     <a:prstGeom prst="rect">
                       <a:avLst/>
                     </a:prstGeom>
+                    <a:noFill/>
                     <a:ln>
                       <a:noFill/>
                     </a:ln>
@@ -3381,11 +3546,16 @@
       <w:r>
         <w:t xml:space="preserve">Z pomocą biblioteki </w:t>
       </w:r>
+      <w:proofErr w:type="spellStart"/>
       <w:r>
         <w:t>L</w:t>
       </w:r>
       <w:r>
-        <w:t xml:space="preserve">ibrosa przetworzono </w:t>
+        <w:t>ibrosa</w:t>
+      </w:r>
+      <w:proofErr w:type="spellEnd"/>
+      <w:r>
+        <w:t xml:space="preserve"> przetworzono </w:t>
       </w:r>
       <w:r>
         <w:t>próbki audio z formatu WAV</w:t>
@@ -3394,43 +3564,61 @@
         <w:br/>
         <w:t xml:space="preserve">(ang. </w:t>
       </w:r>
+      <w:proofErr w:type="spellStart"/>
       <w:r>
         <w:rPr>
           <w:i/>
           <w:iCs/>
         </w:rPr>
-        <w:t>Waveform Audio Format</w:t>
-      </w:r>
-      <w:r>
-        <w:t xml:space="preserve">) na obrazy </w:t>
-      </w:r>
-      <w:r>
-        <w:t>Mel Spektrogramów</w:t>
-      </w:r>
-      <w:r>
-        <w:t>.</w:t>
-      </w:r>
-      <w:r>
-        <w:t xml:space="preserve"> </w:t>
-      </w:r>
-      <w:r>
-        <w:t>Tak przetworzone obrazy</w:t>
-      </w:r>
-      <w:r>
-        <w:t xml:space="preserve"> zostały zapisane w formacie PNG</w:t>
-      </w:r>
-      <w:r>
-        <w:t xml:space="preserve"> </w:t>
-      </w:r>
-      <w:r>
-        <w:t xml:space="preserve">(ang. </w:t>
-      </w:r>
+        <w:t>Waveform</w:t>
+      </w:r>
+      <w:proofErr w:type="spellEnd"/>
       <w:r>
         <w:rPr>
           <w:i/>
           <w:iCs/>
         </w:rPr>
-        <w:t>Portable Network Graphics</w:t>
+        <w:t xml:space="preserve"> Audio Format</w:t>
+      </w:r>
+      <w:r>
+        <w:t xml:space="preserve">) na obrazy </w:t>
+      </w:r>
+      <w:r>
+        <w:t>Mel Spektrogramów</w:t>
+      </w:r>
+      <w:r>
+        <w:t>.</w:t>
+      </w:r>
+      <w:r>
+        <w:t xml:space="preserve"> </w:t>
+      </w:r>
+      <w:r>
+        <w:t>Tak przetworzone obrazy</w:t>
+      </w:r>
+      <w:r>
+        <w:t xml:space="preserve"> zostały zapisane w formacie PNG</w:t>
+      </w:r>
+      <w:r>
+        <w:t xml:space="preserve"> </w:t>
+      </w:r>
+      <w:r>
+        <w:t xml:space="preserve">(ang. </w:t>
+      </w:r>
+      <w:proofErr w:type="spellStart"/>
+      <w:r>
+        <w:rPr>
+          <w:i/>
+          <w:iCs/>
+        </w:rPr>
+        <w:t>Portable</w:t>
+      </w:r>
+      <w:proofErr w:type="spellEnd"/>
+      <w:r>
+        <w:rPr>
+          <w:i/>
+          <w:iCs/>
+        </w:rPr>
+        <w:t xml:space="preserve"> Network Graphics</w:t>
       </w:r>
       <w:r>
         <w:t>)</w:t>
@@ -3463,17 +3651,13 @@
         <w:t xml:space="preserve"> przedstawiono na rysunku 3.3</w:t>
       </w:r>
       <w:r>
-        <w:t xml:space="preserve"> oraz 3.4</w:t>
-      </w:r>
-      <w:r>
         <w:t>.</w:t>
       </w:r>
     </w:p>
-    <w:p/>
-    <w:p>
-      <w:pPr>
+    <w:p>
+      <w:pPr>
+        <w:pStyle w:val="Caption"/>
         <w:keepNext/>
-        <w:jc w:val="center"/>
       </w:pPr>
       <w:r>
         <w:rPr>
@@ -3481,10 +3665,10 @@
         </w:rPr>
         <w:lastRenderedPageBreak/>
         <w:drawing>
-          <wp:inline distT="0" distB="0" distL="0" distR="0" wp14:anchorId="6575597C" wp14:editId="35FE0C01">
-            <wp:extent cx="2700000" cy="3953612"/>
-            <wp:effectExtent l="0" t="0" r="5715" b="0"/>
-            <wp:docPr id="1289781712" name="Picture 2"/>
+          <wp:inline distT="0" distB="0" distL="0" distR="0" wp14:anchorId="568E1088" wp14:editId="6395BB86">
+            <wp:extent cx="2880000" cy="4217143"/>
+            <wp:effectExtent l="0" t="0" r="0" b="0"/>
+            <wp:docPr id="149713819" name="Picture 6" descr="A black and white photo of a black and white photo of a black and white photo of a black and white photo of a black and white photo of a black and white photo of a black and&#10;&#10;Description automatically generated"/>
             <wp:cNvGraphicFramePr>
               <a:graphicFrameLocks xmlns:a="http://schemas.openxmlformats.org/drawingml/2006/main" noChangeAspect="1"/>
             </wp:cNvGraphicFramePr>
@@ -3492,149 +3676,7 @@
               <a:graphicData uri="http://schemas.openxmlformats.org/drawingml/2006/picture">
                 <pic:pic xmlns:pic="http://schemas.openxmlformats.org/drawingml/2006/picture">
                   <pic:nvPicPr>
-                    <pic:cNvPr id="0" name="Picture 4"/>
-                    <pic:cNvPicPr>
-                      <a:picLocks noChangeAspect="1" noChangeArrowheads="1"/>
-                    </pic:cNvPicPr>
-                  </pic:nvPicPr>
-                  <pic:blipFill>
-                    <a:blip r:embed="rId14">
-                      <a:extLst>
-                        <a:ext uri="{28A0092B-C50C-407E-A947-70E740481C1C}">
-                          <a14:useLocalDpi xmlns:a14="http://schemas.microsoft.com/office/drawing/2010/main" val="0"/>
-                        </a:ext>
-                      </a:extLst>
-                    </a:blip>
-                    <a:srcRect/>
-                    <a:stretch>
-                      <a:fillRect/>
-                    </a:stretch>
-                  </pic:blipFill>
-                  <pic:spPr bwMode="auto">
-                    <a:xfrm>
-                      <a:off x="0" y="0"/>
-                      <a:ext cx="2700000" cy="3953612"/>
-                    </a:xfrm>
-                    <a:prstGeom prst="rect">
-                      <a:avLst/>
-                    </a:prstGeom>
-                    <a:noFill/>
-                    <a:ln>
-                      <a:noFill/>
-                    </a:ln>
-                  </pic:spPr>
-                </pic:pic>
-              </a:graphicData>
-            </a:graphic>
-          </wp:inline>
-        </w:drawing>
-      </w:r>
-    </w:p>
-    <w:p>
-      <w:pPr>
-        <w:pStyle w:val="Caption"/>
-      </w:pPr>
-      <w:r>
-        <w:t xml:space="preserve">Rysunek </w:t>
-      </w:r>
-      <w:r>
-        <w:fldChar w:fldCharType="begin"/>
-      </w:r>
-      <w:r>
-        <w:instrText xml:space="preserve"> STYLEREF 1 \s </w:instrText>
-      </w:r>
-      <w:r>
-        <w:fldChar w:fldCharType="separate"/>
-      </w:r>
-      <w:r>
-        <w:rPr>
-          <w:noProof/>
-        </w:rPr>
-        <w:t>3</w:t>
-      </w:r>
-      <w:r>
-        <w:fldChar w:fldCharType="end"/>
-      </w:r>
-      <w:r>
-        <w:t>.</w:t>
-      </w:r>
-      <w:r>
-        <w:fldChar w:fldCharType="begin"/>
-      </w:r>
-      <w:r>
-        <w:instrText xml:space="preserve"> SEQ Rysunek \* ARABIC \s 1 </w:instrText>
-      </w:r>
-      <w:r>
-        <w:fldChar w:fldCharType="separate"/>
-      </w:r>
-      <w:r>
-        <w:rPr>
-          <w:noProof/>
-        </w:rPr>
-        <w:t>3</w:t>
-      </w:r>
-      <w:r>
-        <w:fldChar w:fldCharType="end"/>
-      </w:r>
-      <w:r>
-        <w:t xml:space="preserve"> </w:t>
-      </w:r>
-      <w:r>
-        <w:t>Zarys M</w:t>
-      </w:r>
-      <w:r>
-        <w:t xml:space="preserve">el </w:t>
-      </w:r>
-      <w:r>
-        <w:t>S</w:t>
-      </w:r>
-      <w:r>
-        <w:t>pektrogram</w:t>
-      </w:r>
-      <w:r>
-        <w:t>u</w:t>
-      </w:r>
-      <w:r>
-        <w:t xml:space="preserve"> sygnału </w:t>
-      </w:r>
-      <w:r>
-        <w:t>z rysunku 3.</w:t>
-      </w:r>
-      <w:r>
-        <w:t xml:space="preserve">2 </w:t>
-      </w:r>
-      <w:r>
-        <w:t>z wykorzystaniem równań Slaney’a</w:t>
-      </w:r>
-      <w:r>
-        <w:br/>
-      </w:r>
-      <w:r>
-        <w:t>[źródło: opracowanie własne]</w:t>
-      </w:r>
-    </w:p>
-    <w:p>
-      <w:pPr>
-        <w:pStyle w:val="Caption"/>
-        <w:keepNext/>
-      </w:pPr>
-      <w:r>
-        <w:rPr>
-          <w:noProof/>
-        </w:rPr>
-        <w:drawing>
-          <wp:inline distT="0" distB="0" distL="0" distR="0" wp14:anchorId="6EE2B979" wp14:editId="4C36DF8D">
-            <wp:extent cx="2700000" cy="3953573"/>
-            <wp:effectExtent l="0" t="0" r="5715" b="0"/>
-            <wp:docPr id="2040278100" name="Picture 2" descr="A black and white photo of a light&#10;&#10;Description automatically generated"/>
-            <wp:cNvGraphicFramePr>
-              <a:graphicFrameLocks xmlns:a="http://schemas.openxmlformats.org/drawingml/2006/main" noChangeAspect="1"/>
-            </wp:cNvGraphicFramePr>
-            <a:graphic xmlns:a="http://schemas.openxmlformats.org/drawingml/2006/main">
-              <a:graphicData uri="http://schemas.openxmlformats.org/drawingml/2006/picture">
-                <pic:pic xmlns:pic="http://schemas.openxmlformats.org/drawingml/2006/picture">
-                  <pic:nvPicPr>
-                    <pic:cNvPr id="2040278100" name="Picture 2" descr="A black and white photo of a light&#10;&#10;Description automatically generated"/>
+                    <pic:cNvPr id="149713819" name="Picture 6" descr="A black and white photo of a black and white photo of a black and white photo of a black and white photo of a black and white photo of a black and white photo of a black and&#10;&#10;Description automatically generated"/>
                     <pic:cNvPicPr>
                       <a:picLocks noChangeAspect="1" noChangeArrowheads="1"/>
                     </pic:cNvPicPr>
@@ -3655,7 +3697,7 @@
                   <pic:spPr bwMode="auto">
                     <a:xfrm>
                       <a:off x="0" y="0"/>
-                      <a:ext cx="2700000" cy="3953573"/>
+                      <a:ext cx="2880000" cy="4217143"/>
                     </a:xfrm>
                     <a:prstGeom prst="rect">
                       <a:avLst/>
@@ -3671,6 +3713,59 @@
           </wp:inline>
         </w:drawing>
       </w:r>
+      <w:r>
+        <w:rPr>
+          <w:noProof/>
+        </w:rPr>
+        <w:drawing>
+          <wp:inline distT="0" distB="0" distL="0" distR="0" wp14:anchorId="00158622" wp14:editId="1AFB7E21">
+            <wp:extent cx="2880000" cy="4217143"/>
+            <wp:effectExtent l="0" t="0" r="0" b="0"/>
+            <wp:docPr id="291533827" name="Picture 5" descr="A black and white photo of a light&#10;&#10;Description automatically generated"/>
+            <wp:cNvGraphicFramePr>
+              <a:graphicFrameLocks xmlns:a="http://schemas.openxmlformats.org/drawingml/2006/main" noChangeAspect="1"/>
+            </wp:cNvGraphicFramePr>
+            <a:graphic xmlns:a="http://schemas.openxmlformats.org/drawingml/2006/main">
+              <a:graphicData uri="http://schemas.openxmlformats.org/drawingml/2006/picture">
+                <pic:pic xmlns:pic="http://schemas.openxmlformats.org/drawingml/2006/picture">
+                  <pic:nvPicPr>
+                    <pic:cNvPr id="291533827" name="Picture 5" descr="A black and white photo of a light&#10;&#10;Description automatically generated"/>
+                    <pic:cNvPicPr>
+                      <a:picLocks noChangeAspect="1" noChangeArrowheads="1"/>
+                    </pic:cNvPicPr>
+                  </pic:nvPicPr>
+                  <pic:blipFill>
+                    <a:blip r:embed="rId16">
+                      <a:extLst>
+                        <a:ext uri="{28A0092B-C50C-407E-A947-70E740481C1C}">
+                          <a14:useLocalDpi xmlns:a14="http://schemas.microsoft.com/office/drawing/2010/main" val="0"/>
+                        </a:ext>
+                      </a:extLst>
+                    </a:blip>
+                    <a:srcRect/>
+                    <a:stretch>
+                      <a:fillRect/>
+                    </a:stretch>
+                  </pic:blipFill>
+                  <pic:spPr bwMode="auto">
+                    <a:xfrm>
+                      <a:off x="0" y="0"/>
+                      <a:ext cx="2880000" cy="4217143"/>
+                    </a:xfrm>
+                    <a:prstGeom prst="rect">
+                      <a:avLst/>
+                    </a:prstGeom>
+                    <a:noFill/>
+                    <a:ln>
+                      <a:noFill/>
+                    </a:ln>
+                  </pic:spPr>
+                </pic:pic>
+              </a:graphicData>
+            </a:graphic>
+          </wp:inline>
+        </w:drawing>
+      </w:r>
     </w:p>
     <w:p>
       <w:pPr>
@@ -3713,7 +3808,7 @@
         <w:rPr>
           <w:noProof/>
         </w:rPr>
-        <w:t>4</w:t>
+        <w:t>3</w:t>
       </w:r>
       <w:r>
         <w:fldChar w:fldCharType="end"/>
@@ -3725,31 +3820,36 @@
         <w:t xml:space="preserve"> </w:t>
       </w:r>
       <w:r>
-        <w:t>Mel Spektrogram</w:t>
-      </w:r>
-      <w:r>
-        <w:t>u</w:t>
-      </w:r>
-      <w:r>
-        <w:t xml:space="preserve"> sygnału </w:t>
+        <w:t xml:space="preserve">Mel Spektrogramu sygnału </w:t>
       </w:r>
       <w:r>
         <w:t>z rysunku 3.</w:t>
       </w:r>
       <w:r>
-        <w:t>2</w:t>
-      </w:r>
-      <w:r>
-        <w:t xml:space="preserve"> z wykorzystaniem równania HTK</w:t>
-      </w:r>
-      <w:r>
-        <w:br/>
+        <w:t xml:space="preserve">2 z wykorzystaniem </w:t>
+      </w:r>
+      <w:r>
+        <w:t xml:space="preserve">wzorów </w:t>
+      </w:r>
+      <w:proofErr w:type="spellStart"/>
+      <w:r>
+        <w:t>Slaney’a</w:t>
+      </w:r>
+      <w:proofErr w:type="spellEnd"/>
+      <w:r>
+        <w:t xml:space="preserve"> (po lewej) i H</w:t>
+      </w:r>
+      <w:r>
+        <w:t>TK</w:t>
+      </w:r>
+      <w:r>
+        <w:t xml:space="preserve"> (po prawej) </w:t>
       </w:r>
       <w:r>
         <w:t>[źródło: opracowanie własne</w:t>
       </w:r>
       <w:r>
-        <w:t xml:space="preserve">] </w:t>
+        <w:t>]</w:t>
       </w:r>
       <w:r>
         <w:br w:type="page"/>
@@ -3797,9 +3897,9 @@
             <o:lock v:ext="edit" aspectratio="t"/>
           </v:shapetype>
           <v:shape id="_x0000_i1025" type="#_x0000_t75" style="width:523.5pt;height:475.5pt" o:ole="">
-            <v:imagedata r:id="rId16" o:title=""/>
+            <v:imagedata r:id="rId17" o:title=""/>
           </v:shape>
-          <o:OLEObject Type="Embed" ProgID="Word.OpenDocumentText.12" ShapeID="_x0000_i1025" DrawAspect="Content" ObjectID="_1762794963" r:id="rId17"/>
+          <o:OLEObject Type="Embed" ProgID="Word.OpenDocumentText.12" ShapeID="_x0000_i1025" DrawAspect="Content" ObjectID="_1762958075" r:id="rId18"/>
         </w:object>
       </w:r>
     </w:p>
@@ -3957,7 +4057,7 @@
       <w:r>
         <w:t xml:space="preserve">] </w:t>
       </w:r>
-      <w:hyperlink r:id="rId18" w:history="1">
+      <w:hyperlink r:id="rId19" w:history="1">
         <w:r>
           <w:rPr>
             <w:rStyle w:val="Hyperlink"/>
@@ -4112,49 +4212,12 @@
 
 <file path=word/footer2.xml><?xml version="1.0" encoding="utf-8"?>
 <w:ftr xmlns:wpc="http://schemas.microsoft.com/office/word/2010/wordprocessingCanvas" xmlns:cx="http://schemas.microsoft.com/office/drawing/2014/chartex" xmlns:cx1="http://schemas.microsoft.com/office/drawing/2015/9/8/chartex" xmlns:cx2="http://schemas.microsoft.com/office/drawing/2015/10/21/chartex" xmlns:cx3="http://schemas.microsoft.com/office/drawing/2016/5/9/chartex" xmlns:cx4="http://schemas.microsoft.com/office/drawing/2016/5/10/chartex" xmlns:cx5="http://schemas.microsoft.com/office/drawing/2016/5/11/chartex" xmlns:cx6="http://schemas.microsoft.com/office/drawing/2016/5/12/chartex" xmlns:cx7="http://schemas.microsoft.com/office/drawing/2016/5/13/chartex" xmlns:cx8="http://schemas.microsoft.com/office/drawing/2016/5/14/chartex" xmlns:mc="http://schemas.openxmlformats.org/markup-compatibility/2006" xmlns:aink="http://schemas.microsoft.com/office/drawing/2016/ink" xmlns:am3d="http://schemas.microsoft.com/office/drawing/2017/model3d" xmlns:o="urn:schemas-microsoft-com:office:office" xmlns:oel="http://schemas.microsoft.com/office/2019/extlst" xmlns:r="http://schemas.openxmlformats.org/officeDocument/2006/relationships" xmlns:m="http://schemas.openxmlformats.org/officeDocument/2006/math" xmlns:v="urn:schemas-microsoft-com:vml" xmlns:wp14="http://schemas.microsoft.com/office/word/2010/wordprocessingDrawing" xmlns:wp="http://schemas.openxmlformats.org/drawingml/2006/wordprocessingDrawing" xmlns:w10="urn:schemas-microsoft-com:office:word" xmlns:w="http://schemas.openxmlformats.org/wordprocessingml/2006/main" xmlns:w14="http://schemas.microsoft.com/office/word/2010/wordml" xmlns:w15="http://schemas.microsoft.com/office/word/2012/wordml" xmlns:w16cex="http://schemas.microsoft.com/office/word/2018/wordml/cex" xmlns:w16cid="http://schemas.microsoft.com/office/word/2016/wordml/cid" xmlns:w16="http://schemas.microsoft.com/office/word/2018/wordml" xmlns:w16sdtdh="http://schemas.microsoft.com/office/word/2020/wordml/sdtdatahash" xmlns:w16se="http://schemas.microsoft.com/office/word/2015/wordml/symex" xmlns:wpg="http://schemas.microsoft.com/office/word/2010/wordprocessingGroup" xmlns:wpi="http://schemas.microsoft.com/office/word/2010/wordprocessingInk" xmlns:wne="http://schemas.microsoft.com/office/word/2006/wordml" xmlns:wps="http://schemas.microsoft.com/office/word/2010/wordprocessingShape" mc:Ignorable="w14 w15 w16se w16cid w16 w16cex w16sdtdh wp14">
-  <w:sdt>
-    <w:sdtPr>
-      <w:id w:val="-1102030244"/>
-      <w:docPartObj>
-        <w:docPartGallery w:val="Page Numbers (Bottom of Page)"/>
-        <w:docPartUnique/>
-      </w:docPartObj>
-    </w:sdtPr>
-    <w:sdtEndPr>
-      <w:rPr>
-        <w:noProof/>
-      </w:rPr>
-    </w:sdtEndPr>
-    <w:sdtContent>
-      <w:p>
-        <w:pPr>
-          <w:pStyle w:val="Footer"/>
-          <w:jc w:val="right"/>
-        </w:pPr>
-        <w:r>
-          <w:fldChar w:fldCharType="begin"/>
-        </w:r>
-        <w:r>
-          <w:instrText xml:space="preserve"> PAGE   \* MERGEFORMAT </w:instrText>
-        </w:r>
-        <w:r>
-          <w:fldChar w:fldCharType="separate"/>
-        </w:r>
-        <w:r>
-          <w:rPr>
-            <w:noProof/>
-          </w:rPr>
-          <w:t>2</w:t>
-        </w:r>
-        <w:r>
-          <w:rPr>
-            <w:noProof/>
-          </w:rPr>
-          <w:fldChar w:fldCharType="end"/>
-        </w:r>
-      </w:p>
-    </w:sdtContent>
-  </w:sdt>
+  <w:p>
+    <w:pPr>
+      <w:pStyle w:val="Footer"/>
+      <w:jc w:val="right"/>
+    </w:pPr>
+  </w:p>
   <w:p>
     <w:pPr>
       <w:pStyle w:val="Footer"/>
@@ -4165,6 +4228,12 @@
 
 <file path=word/footer3.xml><?xml version="1.0" encoding="utf-8"?>
 <w:ftr xmlns:wpc="http://schemas.microsoft.com/office/word/2010/wordprocessingCanvas" xmlns:cx="http://schemas.microsoft.com/office/drawing/2014/chartex" xmlns:cx1="http://schemas.microsoft.com/office/drawing/2015/9/8/chartex" xmlns:cx2="http://schemas.microsoft.com/office/drawing/2015/10/21/chartex" xmlns:cx3="http://schemas.microsoft.com/office/drawing/2016/5/9/chartex" xmlns:cx4="http://schemas.microsoft.com/office/drawing/2016/5/10/chartex" xmlns:cx5="http://schemas.microsoft.com/office/drawing/2016/5/11/chartex" xmlns:cx6="http://schemas.microsoft.com/office/drawing/2016/5/12/chartex" xmlns:cx7="http://schemas.microsoft.com/office/drawing/2016/5/13/chartex" xmlns:cx8="http://schemas.microsoft.com/office/drawing/2016/5/14/chartex" xmlns:mc="http://schemas.openxmlformats.org/markup-compatibility/2006" xmlns:aink="http://schemas.microsoft.com/office/drawing/2016/ink" xmlns:am3d="http://schemas.microsoft.com/office/drawing/2017/model3d" xmlns:o="urn:schemas-microsoft-com:office:office" xmlns:oel="http://schemas.microsoft.com/office/2019/extlst" xmlns:r="http://schemas.openxmlformats.org/officeDocument/2006/relationships" xmlns:m="http://schemas.openxmlformats.org/officeDocument/2006/math" xmlns:v="urn:schemas-microsoft-com:vml" xmlns:wp14="http://schemas.microsoft.com/office/word/2010/wordprocessingDrawing" xmlns:wp="http://schemas.openxmlformats.org/drawingml/2006/wordprocessingDrawing" xmlns:w10="urn:schemas-microsoft-com:office:word" xmlns:w="http://schemas.openxmlformats.org/wordprocessingml/2006/main" xmlns:w14="http://schemas.microsoft.com/office/word/2010/wordml" xmlns:w15="http://schemas.microsoft.com/office/word/2012/wordml" xmlns:w16cex="http://schemas.microsoft.com/office/word/2018/wordml/cex" xmlns:w16cid="http://schemas.microsoft.com/office/word/2016/wordml/cid" xmlns:w16="http://schemas.microsoft.com/office/word/2018/wordml" xmlns:w16sdtdh="http://schemas.microsoft.com/office/word/2020/wordml/sdtdatahash" xmlns:w16se="http://schemas.microsoft.com/office/word/2015/wordml/symex" xmlns:wpg="http://schemas.microsoft.com/office/word/2010/wordprocessingGroup" xmlns:wpi="http://schemas.microsoft.com/office/word/2010/wordprocessingInk" xmlns:wne="http://schemas.microsoft.com/office/word/2006/wordml" xmlns:wps="http://schemas.microsoft.com/office/word/2010/wordprocessingShape" mc:Ignorable="w14 w15 w16se w16cid w16 w16cex w16sdtdh wp14">
+  <w:p>
+    <w:pPr>
+      <w:pStyle w:val="Footer"/>
+      <w:jc w:val="right"/>
+    </w:pPr>
+  </w:p>
   <w:p>
     <w:pPr>
       <w:pStyle w:val="Footer"/>

</xml_diff>